<commit_message>
adjunto la estructura final del sitio
</commit_message>
<xml_diff>
--- a/Estructura de la pagina.docx
+++ b/Estructura de la pagina.docx
@@ -4,81 +4,13 @@
   <w:body>
     <w:p>
       <w:pPr>
-        <w:pStyle w:val="Ttulo2"/>
-        <w:rPr>
-          <w:noProof/>
-          <w:lang w:val="es-CO" w:eastAsia="es-CO"/>
-        </w:rPr>
-      </w:pPr>
-      <w:r>
-        <w:rPr>
-          <w:noProof/>
-          <w:lang w:val="es-CO" w:eastAsia="es-CO"/>
-        </w:rPr>
-        <w:t xml:space="preserve">Home </w:t>
-      </w:r>
-    </w:p>
-    <w:p>
-      <w:pPr>
-        <w:pStyle w:val="Ttulo2"/>
-      </w:pPr>
-      <w:r>
-        <w:rPr>
-          <w:noProof/>
-          <w:lang w:val="es-CO" w:eastAsia="es-CO"/>
-        </w:rPr>
-        <w:drawing>
-          <wp:inline distT="0" distB="0" distL="0" distR="0" wp14:anchorId="4E4EFD2C" wp14:editId="2C9EB3C6">
-            <wp:extent cx="5530352" cy="2216989"/>
-            <wp:effectExtent l="0" t="0" r="0" b="0"/>
-            <wp:docPr id="1" name="Imagen 1"/>
-            <wp:cNvGraphicFramePr>
-              <a:graphicFrameLocks xmlns:a="http://schemas.openxmlformats.org/drawingml/2006/main" noChangeAspect="1"/>
-            </wp:cNvGraphicFramePr>
-            <a:graphic xmlns:a="http://schemas.openxmlformats.org/drawingml/2006/main">
-              <a:graphicData uri="http://schemas.openxmlformats.org/drawingml/2006/picture">
-                <pic:pic xmlns:pic="http://schemas.openxmlformats.org/drawingml/2006/picture">
-                  <pic:nvPicPr>
-                    <pic:cNvPr id="0" name=""/>
-                    <pic:cNvPicPr/>
-                  </pic:nvPicPr>
-                  <pic:blipFill rotWithShape="1">
-                    <a:blip r:embed="rId6"/>
-                    <a:srcRect t="12587" r="1231" b="16989"/>
-                    <a:stretch/>
-                  </pic:blipFill>
-                  <pic:spPr bwMode="auto">
-                    <a:xfrm>
-                      <a:off x="0" y="0"/>
-                      <a:ext cx="5543057" cy="2222082"/>
-                    </a:xfrm>
-                    <a:prstGeom prst="rect">
-                      <a:avLst/>
-                    </a:prstGeom>
-                    <a:ln>
-                      <a:noFill/>
-                    </a:ln>
-                    <a:extLst>
-                      <a:ext uri="{53640926-AAD7-44D8-BBD7-CCE9431645EC}">
-                        <a14:shadowObscured xmlns:a14="http://schemas.microsoft.com/office/drawing/2010/main"/>
-                      </a:ext>
-                    </a:extLst>
-                  </pic:spPr>
-                </pic:pic>
-              </a:graphicData>
-            </a:graphic>
-          </wp:inline>
-        </w:drawing>
-      </w:r>
-    </w:p>
-    <w:p/>
-    <w:p>
-      <w:pPr>
         <w:rPr>
           <w:b/>
           <w:sz w:val="24"/>
         </w:rPr>
       </w:pPr>
+      <w:bookmarkStart w:id="0" w:name="_GoBack"/>
+      <w:bookmarkEnd w:id="0"/>
       <w:r>
         <w:rPr>
           <w:b/>
@@ -180,6 +112,279 @@
         <w:t xml:space="preserve">también es útil como registro ganadero, permitiendo almacenar fechas de crianza, compras  y ventas de ganado, enfermedades etc.   </w:t>
       </w:r>
     </w:p>
+    <w:p>
+      <w:pPr>
+        <w:pStyle w:val="Prrafodelista"/>
+      </w:pPr>
+    </w:p>
+    <w:p>
+      <w:pPr>
+        <w:rPr>
+          <w:b/>
+        </w:rPr>
+      </w:pPr>
+      <w:r>
+        <w:rPr>
+          <w:b/>
+          <w:sz w:val="24"/>
+        </w:rPr>
+        <w:t>Servicios</w:t>
+      </w:r>
+      <w:r>
+        <w:rPr>
+          <w:b/>
+        </w:rPr>
+        <w:t xml:space="preserve"> </w:t>
+      </w:r>
+    </w:p>
+    <w:p>
+      <w:pPr>
+        <w:rPr>
+          <w:lang w:val="es-CO"/>
+        </w:rPr>
+      </w:pPr>
+      <w:r>
+        <w:rPr>
+          <w:lang w:val="es-CO"/>
+        </w:rPr>
+        <w:t xml:space="preserve">Los servicios de </w:t>
+      </w:r>
+      <w:proofErr w:type="spellStart"/>
+      <w:r>
+        <w:rPr>
+          <w:lang w:val="es-CO"/>
+        </w:rPr>
+        <w:t>tecnovacuno</w:t>
+      </w:r>
+      <w:proofErr w:type="spellEnd"/>
+      <w:r>
+        <w:rPr>
+          <w:lang w:val="es-CO"/>
+        </w:rPr>
+        <w:t xml:space="preserve"> apoyan el desarrollo eficiente, sostenible y competitivo del sector ganadero del país, con lo que se consigue un mayor bienestar para el ganadero-productor, como consecuencia de la elevación de los índices de productividad y rentabilidad de su empresa ganadera.</w:t>
+      </w:r>
+    </w:p>
+    <w:p>
+      <w:pPr>
+        <w:pStyle w:val="Prrafodelista"/>
+        <w:numPr>
+          <w:ilvl w:val="0"/>
+          <w:numId w:val="1"/>
+        </w:numPr>
+        <w:rPr>
+          <w:lang w:val="es-CO"/>
+        </w:rPr>
+      </w:pPr>
+      <w:r>
+        <w:rPr>
+          <w:lang w:val="es-CO"/>
+        </w:rPr>
+        <w:t xml:space="preserve">Monitoreo de fincas </w:t>
+      </w:r>
+    </w:p>
+    <w:p>
+      <w:pPr>
+        <w:ind w:left="360"/>
+        <w:rPr>
+          <w:lang w:val="es-CO"/>
+        </w:rPr>
+      </w:pPr>
+      <w:proofErr w:type="spellStart"/>
+      <w:r>
+        <w:rPr>
+          <w:lang w:val="es-CO"/>
+        </w:rPr>
+        <w:t>Tecnovacuno</w:t>
+      </w:r>
+      <w:proofErr w:type="spellEnd"/>
+      <w:r>
+        <w:rPr>
+          <w:lang w:val="es-CO"/>
+        </w:rPr>
+        <w:t xml:space="preserve"> cuenta con </w:t>
+      </w:r>
+      <w:proofErr w:type="gramStart"/>
+      <w:r>
+        <w:rPr>
+          <w:lang w:val="es-CO"/>
+        </w:rPr>
+        <w:t>un centro tecnológicos</w:t>
+      </w:r>
+      <w:proofErr w:type="gramEnd"/>
+      <w:r>
+        <w:rPr>
+          <w:lang w:val="es-CO"/>
+        </w:rPr>
+        <w:t xml:space="preserve"> que permite acceder al servicio de monitoreo, el cual incluye:</w:t>
+      </w:r>
+    </w:p>
+    <w:p>
+      <w:pPr>
+        <w:pStyle w:val="Prrafodelista"/>
+        <w:numPr>
+          <w:ilvl w:val="1"/>
+          <w:numId w:val="1"/>
+        </w:numPr>
+        <w:rPr>
+          <w:lang w:val="es-CO"/>
+        </w:rPr>
+      </w:pPr>
+      <w:r>
+        <w:rPr>
+          <w:lang w:val="es-CO"/>
+        </w:rPr>
+        <w:t xml:space="preserve">Asesoría sobre la forma de identificar los animales </w:t>
+      </w:r>
+    </w:p>
+    <w:p>
+      <w:pPr>
+        <w:pStyle w:val="Prrafodelista"/>
+        <w:numPr>
+          <w:ilvl w:val="1"/>
+          <w:numId w:val="1"/>
+        </w:numPr>
+        <w:rPr>
+          <w:lang w:val="es-CO"/>
+        </w:rPr>
+      </w:pPr>
+      <w:r>
+        <w:rPr>
+          <w:lang w:val="es-CO"/>
+        </w:rPr>
+        <w:t>Depuración del</w:t>
+      </w:r>
+      <w:r>
+        <w:rPr>
+          <w:lang w:val="es-CO"/>
+        </w:rPr>
+        <w:t xml:space="preserve"> inventario inicial de ganado</w:t>
+      </w:r>
+    </w:p>
+    <w:p>
+      <w:pPr>
+        <w:pStyle w:val="Prrafodelista"/>
+        <w:numPr>
+          <w:ilvl w:val="1"/>
+          <w:numId w:val="1"/>
+        </w:numPr>
+        <w:rPr>
+          <w:lang w:val="es-CO"/>
+        </w:rPr>
+      </w:pPr>
+      <w:r>
+        <w:rPr>
+          <w:lang w:val="es-CO"/>
+        </w:rPr>
+        <w:t>E</w:t>
+      </w:r>
+      <w:r>
+        <w:rPr>
+          <w:lang w:val="es-CO"/>
+        </w:rPr>
+        <w:t>ntrega de registros para captura de información así como la instrucción pert</w:t>
+      </w:r>
+      <w:r>
+        <w:rPr>
+          <w:lang w:val="es-CO"/>
+        </w:rPr>
+        <w:t>inente para su diligenciamiento</w:t>
+      </w:r>
+    </w:p>
+    <w:p>
+      <w:pPr>
+        <w:pStyle w:val="Prrafodelista"/>
+        <w:numPr>
+          <w:ilvl w:val="1"/>
+          <w:numId w:val="1"/>
+        </w:numPr>
+        <w:rPr>
+          <w:lang w:val="es-CO"/>
+        </w:rPr>
+      </w:pPr>
+      <w:r>
+        <w:rPr>
+          <w:lang w:val="es-CO"/>
+        </w:rPr>
+        <w:t>A</w:t>
+      </w:r>
+      <w:r>
+        <w:rPr>
+          <w:lang w:val="es-CO"/>
+        </w:rPr>
+        <w:t>pertura de una base de datos en un software (programa de computador) especialmente diseñado para el manejo de información productiva y financiera de empresas ganaderas.</w:t>
+      </w:r>
+    </w:p>
+    <w:p>
+      <w:pPr>
+        <w:pStyle w:val="Ttulo2"/>
+        <w:numPr>
+          <w:ilvl w:val="0"/>
+          <w:numId w:val="1"/>
+        </w:numPr>
+        <w:rPr>
+          <w:b w:val="0"/>
+        </w:rPr>
+      </w:pPr>
+      <w:r>
+        <w:rPr>
+          <w:b w:val="0"/>
+        </w:rPr>
+        <w:t xml:space="preserve">Chats y foros </w:t>
+      </w:r>
+    </w:p>
+    <w:p>
+      <w:r>
+        <w:t xml:space="preserve">En la era de las comunicaciones y la tecnología, </w:t>
+      </w:r>
+      <w:proofErr w:type="spellStart"/>
+      <w:r>
+        <w:t>tecnoVacuno</w:t>
+      </w:r>
+      <w:proofErr w:type="spellEnd"/>
+      <w:r>
+        <w:t xml:space="preserve"> ha diversificado sus medios de comunicación, siempre con el objetivo de llegar al ganadero, sin importar su condición, especialidad o ubicación en el territorio nacional. En foros y chat ofrecemos un espacio en el que se pueden compartir conocimientos, dialogar y acercarnos a ganaderos, estudiantes y todas aquellas personas interesadas en los temas el campo colombiano.</w:t>
+      </w:r>
+    </w:p>
+    <w:p>
+      <w:pPr>
+        <w:pStyle w:val="Prrafodelista"/>
+        <w:numPr>
+          <w:ilvl w:val="0"/>
+          <w:numId w:val="1"/>
+        </w:numPr>
+      </w:pPr>
+      <w:r>
+        <w:t xml:space="preserve">Tarjeta de </w:t>
+      </w:r>
+      <w:proofErr w:type="spellStart"/>
+      <w:r>
+        <w:t>Credito</w:t>
+      </w:r>
+      <w:proofErr w:type="spellEnd"/>
+    </w:p>
+    <w:p>
+      <w:pPr>
+        <w:ind w:left="360"/>
+      </w:pPr>
+      <w:r>
+        <w:t xml:space="preserve">La tarjeta </w:t>
+      </w:r>
+      <w:proofErr w:type="spellStart"/>
+      <w:r>
+        <w:t>Agropacuaria</w:t>
+      </w:r>
+      <w:proofErr w:type="spellEnd"/>
+      <w:r>
+        <w:t xml:space="preserve"> Cafetera de Davivienda es un cupo de crédito rotativo, dirigido a personas naturales con negocio y personas jurídicas, para uso nacional, cuyo destino exclusivo es la financiación de las necesidades de capital de trabajo en el desarrollo de </w:t>
+      </w:r>
+      <w:r>
+        <w:lastRenderedPageBreak/>
+        <w:t>actividades agropecuarias en las distintas fases del proceso de producción o comercialización</w:t>
+      </w:r>
+      <w:r>
+        <w:t xml:space="preserve"> </w:t>
+      </w:r>
+    </w:p>
     <w:p/>
     <w:p>
       <w:pPr>
@@ -196,10 +401,7 @@
       </w:r>
       <w:proofErr w:type="spellEnd"/>
       <w:r>
-        <w:t xml:space="preserve"> es una entidad encargada del comercio ganadero, la cual utiliza las TIC como herramientas para la difusión  de toda la información correspondiente </w:t>
-      </w:r>
-      <w:r>
-        <w:t xml:space="preserve">con el </w:t>
+        <w:t xml:space="preserve"> es una entidad encargada del comercio ganadero, la cual utiliza las TIC como herramientas para la difusión  de toda la información correspondiente con el </w:t>
       </w:r>
       <w:proofErr w:type="spellStart"/>
       <w:r>
@@ -210,17 +412,10 @@
         <w:t xml:space="preserve"> agrícola</w:t>
       </w:r>
     </w:p>
+    <w:p/>
     <w:p>
       <w:pPr>
         <w:pStyle w:val="Ttulo2"/>
-        <w:rPr>
-          <w:lang w:val="es-CO"/>
-        </w:rPr>
-      </w:pPr>
-    </w:p>
-    <w:p>
-      <w:pPr>
-        <w:pStyle w:val="Ttulo2"/>
       </w:pPr>
       <w:r>
         <w:rPr>
@@ -336,7 +531,6 @@
           <w:b/>
           <w:lang w:val="es-CO"/>
         </w:rPr>
-        <w:lastRenderedPageBreak/>
         <w:t>Tipos de mensaje:</w:t>
       </w:r>
     </w:p>
@@ -759,35 +953,62 @@
     </w:tbl>
     <w:p>
       <w:pPr>
-        <w:jc w:val="center"/>
-        <w:rPr>
-          <w:lang w:val="es-CO"/>
-        </w:rPr>
-      </w:pPr>
-    </w:p>
-    <w:p>
-      <w:pPr>
-        <w:jc w:val="center"/>
-        <w:rPr>
-          <w:lang w:val="es-CO"/>
-        </w:rPr>
-      </w:pPr>
-    </w:p>
-    <w:p>
-      <w:pPr>
-        <w:jc w:val="center"/>
-        <w:rPr>
-          <w:lang w:val="es-CO"/>
-        </w:rPr>
-      </w:pPr>
-      <w:r>
-        <w:rPr>
-          <w:lang w:val="es-CO"/>
-        </w:rPr>
-        <w:t>https://santi2697.wixsite.com/misitio</w:t>
-      </w:r>
-      <w:bookmarkStart w:id="0" w:name="_GoBack"/>
-      <w:bookmarkEnd w:id="0"/>
+        <w:rPr>
+          <w:lang w:val="es-CO"/>
+        </w:rPr>
+      </w:pPr>
+    </w:p>
+    <w:p>
+      <w:pPr>
+        <w:rPr>
+          <w:lang w:val="es-CO"/>
+        </w:rPr>
+      </w:pPr>
+    </w:p>
+    <w:p>
+      <w:pPr>
+        <w:rPr>
+          <w:lang w:val="es-CO"/>
+        </w:rPr>
+      </w:pPr>
+    </w:p>
+    <w:p>
+      <w:pPr>
+        <w:rPr>
+          <w:lang w:val="es-CO"/>
+        </w:rPr>
+      </w:pPr>
+    </w:p>
+    <w:p>
+      <w:pPr>
+        <w:pStyle w:val="Ttulo1"/>
+        <w:rPr>
+          <w:i/>
+          <w:sz w:val="40"/>
+          <w:szCs w:val="40"/>
+          <w:lang w:val="es-CO"/>
+        </w:rPr>
+      </w:pPr>
+    </w:p>
+    <w:p>
+      <w:pPr>
+        <w:pStyle w:val="Ttulo1"/>
+        <w:rPr>
+          <w:i/>
+          <w:sz w:val="40"/>
+          <w:szCs w:val="40"/>
+          <w:lang w:val="es-CO"/>
+        </w:rPr>
+      </w:pPr>
+      <w:r>
+        <w:rPr>
+          <w:i/>
+          <w:sz w:val="40"/>
+          <w:szCs w:val="40"/>
+          <w:lang w:val="es-CO"/>
+        </w:rPr>
+        <w:t xml:space="preserve"> </w:t>
+      </w:r>
     </w:p>
     <w:sectPr>
       <w:pgSz w:w="12240" w:h="15840"/>
@@ -914,8 +1135,124 @@
       </w:rPr>
     </w:lvl>
   </w:abstractNum>
+  <w:abstractNum w:abstractNumId="1">
+    <w:nsid w:val="6F600499"/>
+    <w:multiLevelType w:val="hybridMultilevel"/>
+    <w:tmpl w:val="2D80FE8E"/>
+    <w:lvl w:ilvl="0" w:tplc="240A0001">
+      <w:start w:val="1"/>
+      <w:numFmt w:val="bullet"/>
+      <w:lvlText w:val=""/>
+      <w:lvlJc w:val="left"/>
+      <w:pPr>
+        <w:ind w:left="1426" w:hanging="360"/>
+      </w:pPr>
+      <w:rPr>
+        <w:rFonts w:ascii="Symbol" w:hAnsi="Symbol" w:hint="default"/>
+      </w:rPr>
+    </w:lvl>
+    <w:lvl w:ilvl="1" w:tplc="240A0003" w:tentative="1">
+      <w:start w:val="1"/>
+      <w:numFmt w:val="bullet"/>
+      <w:lvlText w:val="o"/>
+      <w:lvlJc w:val="left"/>
+      <w:pPr>
+        <w:ind w:left="2146" w:hanging="360"/>
+      </w:pPr>
+      <w:rPr>
+        <w:rFonts w:ascii="Courier New" w:hAnsi="Courier New" w:cs="Courier New" w:hint="default"/>
+      </w:rPr>
+    </w:lvl>
+    <w:lvl w:ilvl="2" w:tplc="240A0005" w:tentative="1">
+      <w:start w:val="1"/>
+      <w:numFmt w:val="bullet"/>
+      <w:lvlText w:val=""/>
+      <w:lvlJc w:val="left"/>
+      <w:pPr>
+        <w:ind w:left="2866" w:hanging="360"/>
+      </w:pPr>
+      <w:rPr>
+        <w:rFonts w:ascii="Wingdings" w:hAnsi="Wingdings" w:hint="default"/>
+      </w:rPr>
+    </w:lvl>
+    <w:lvl w:ilvl="3" w:tplc="240A0001" w:tentative="1">
+      <w:start w:val="1"/>
+      <w:numFmt w:val="bullet"/>
+      <w:lvlText w:val=""/>
+      <w:lvlJc w:val="left"/>
+      <w:pPr>
+        <w:ind w:left="3586" w:hanging="360"/>
+      </w:pPr>
+      <w:rPr>
+        <w:rFonts w:ascii="Symbol" w:hAnsi="Symbol" w:hint="default"/>
+      </w:rPr>
+    </w:lvl>
+    <w:lvl w:ilvl="4" w:tplc="240A0003" w:tentative="1">
+      <w:start w:val="1"/>
+      <w:numFmt w:val="bullet"/>
+      <w:lvlText w:val="o"/>
+      <w:lvlJc w:val="left"/>
+      <w:pPr>
+        <w:ind w:left="4306" w:hanging="360"/>
+      </w:pPr>
+      <w:rPr>
+        <w:rFonts w:ascii="Courier New" w:hAnsi="Courier New" w:cs="Courier New" w:hint="default"/>
+      </w:rPr>
+    </w:lvl>
+    <w:lvl w:ilvl="5" w:tplc="240A0005" w:tentative="1">
+      <w:start w:val="1"/>
+      <w:numFmt w:val="bullet"/>
+      <w:lvlText w:val=""/>
+      <w:lvlJc w:val="left"/>
+      <w:pPr>
+        <w:ind w:left="5026" w:hanging="360"/>
+      </w:pPr>
+      <w:rPr>
+        <w:rFonts w:ascii="Wingdings" w:hAnsi="Wingdings" w:hint="default"/>
+      </w:rPr>
+    </w:lvl>
+    <w:lvl w:ilvl="6" w:tplc="240A0001" w:tentative="1">
+      <w:start w:val="1"/>
+      <w:numFmt w:val="bullet"/>
+      <w:lvlText w:val=""/>
+      <w:lvlJc w:val="left"/>
+      <w:pPr>
+        <w:ind w:left="5746" w:hanging="360"/>
+      </w:pPr>
+      <w:rPr>
+        <w:rFonts w:ascii="Symbol" w:hAnsi="Symbol" w:hint="default"/>
+      </w:rPr>
+    </w:lvl>
+    <w:lvl w:ilvl="7" w:tplc="240A0003" w:tentative="1">
+      <w:start w:val="1"/>
+      <w:numFmt w:val="bullet"/>
+      <w:lvlText w:val="o"/>
+      <w:lvlJc w:val="left"/>
+      <w:pPr>
+        <w:ind w:left="6466" w:hanging="360"/>
+      </w:pPr>
+      <w:rPr>
+        <w:rFonts w:ascii="Courier New" w:hAnsi="Courier New" w:cs="Courier New" w:hint="default"/>
+      </w:rPr>
+    </w:lvl>
+    <w:lvl w:ilvl="8" w:tplc="240A0005" w:tentative="1">
+      <w:start w:val="1"/>
+      <w:numFmt w:val="bullet"/>
+      <w:lvlText w:val=""/>
+      <w:lvlJc w:val="left"/>
+      <w:pPr>
+        <w:ind w:left="7186" w:hanging="360"/>
+      </w:pPr>
+      <w:rPr>
+        <w:rFonts w:ascii="Wingdings" w:hAnsi="Wingdings" w:hint="default"/>
+      </w:rPr>
+    </w:lvl>
+  </w:abstractNum>
   <w:num w:numId="1">
     <w:abstractNumId w:val="0"/>
+  </w:num>
+  <w:num w:numId="2">
+    <w:abstractNumId w:val="1"/>
   </w:num>
 </w:numbering>
 </file>
@@ -1285,6 +1622,97 @@
       <w:lang w:val="es-ES"/>
     </w:rPr>
   </w:style>
+  <w:style w:type="character" w:styleId="Hipervnculo">
+    <w:name w:val="Hyperlink"/>
+    <w:basedOn w:val="Fuentedeprrafopredeter"/>
+    <w:uiPriority w:val="99"/>
+    <w:unhideWhenUsed/>
+    <w:rsid w:val="00075F76"/>
+    <w:rPr>
+      <w:color w:val="0000FF" w:themeColor="hyperlink"/>
+      <w:u w:val="single"/>
+    </w:rPr>
+  </w:style>
+  <w:style w:type="paragraph" w:styleId="Ttulo">
+    <w:name w:val="Title"/>
+    <w:basedOn w:val="Normal"/>
+    <w:next w:val="Normal"/>
+    <w:link w:val="TtuloCar"/>
+    <w:uiPriority w:val="10"/>
+    <w:qFormat/>
+    <w:rsid w:val="00075F76"/>
+    <w:pPr>
+      <w:pBdr>
+        <w:bottom w:val="single" w:sz="8" w:space="4" w:color="4F81BD" w:themeColor="accent1"/>
+      </w:pBdr>
+      <w:spacing w:after="300" w:line="240" w:lineRule="auto"/>
+      <w:contextualSpacing/>
+    </w:pPr>
+    <w:rPr>
+      <w:rFonts w:asciiTheme="majorHAnsi" w:eastAsiaTheme="majorEastAsia" w:hAnsiTheme="majorHAnsi" w:cstheme="majorBidi"/>
+      <w:color w:val="17365D" w:themeColor="text2" w:themeShade="BF"/>
+      <w:spacing w:val="5"/>
+      <w:kern w:val="28"/>
+      <w:sz w:val="52"/>
+      <w:szCs w:val="52"/>
+    </w:rPr>
+  </w:style>
+  <w:style w:type="character" w:customStyle="1" w:styleId="TtuloCar">
+    <w:name w:val="Título Car"/>
+    <w:basedOn w:val="Fuentedeprrafopredeter"/>
+    <w:link w:val="Ttulo"/>
+    <w:uiPriority w:val="10"/>
+    <w:rsid w:val="00075F76"/>
+    <w:rPr>
+      <w:rFonts w:asciiTheme="majorHAnsi" w:eastAsiaTheme="majorEastAsia" w:hAnsiTheme="majorHAnsi" w:cstheme="majorBidi"/>
+      <w:color w:val="17365D" w:themeColor="text2" w:themeShade="BF"/>
+      <w:spacing w:val="5"/>
+      <w:kern w:val="28"/>
+      <w:sz w:val="52"/>
+      <w:szCs w:val="52"/>
+      <w:lang w:val="es-ES"/>
+    </w:rPr>
+  </w:style>
+  <w:style w:type="paragraph" w:styleId="Subttulo">
+    <w:name w:val="Subtitle"/>
+    <w:basedOn w:val="Normal"/>
+    <w:next w:val="Normal"/>
+    <w:link w:val="SubttuloCar"/>
+    <w:uiPriority w:val="11"/>
+    <w:qFormat/>
+    <w:rsid w:val="00075F76"/>
+    <w:pPr>
+      <w:numPr>
+        <w:ilvl w:val="1"/>
+      </w:numPr>
+    </w:pPr>
+    <w:rPr>
+      <w:rFonts w:asciiTheme="majorHAnsi" w:eastAsiaTheme="majorEastAsia" w:hAnsiTheme="majorHAnsi" w:cstheme="majorBidi"/>
+      <w:i/>
+      <w:iCs/>
+      <w:color w:val="4F81BD" w:themeColor="accent1"/>
+      <w:spacing w:val="15"/>
+      <w:sz w:val="24"/>
+      <w:szCs w:val="24"/>
+    </w:rPr>
+  </w:style>
+  <w:style w:type="character" w:customStyle="1" w:styleId="SubttuloCar">
+    <w:name w:val="Subtítulo Car"/>
+    <w:basedOn w:val="Fuentedeprrafopredeter"/>
+    <w:link w:val="Subttulo"/>
+    <w:uiPriority w:val="11"/>
+    <w:rsid w:val="00075F76"/>
+    <w:rPr>
+      <w:rFonts w:asciiTheme="majorHAnsi" w:eastAsiaTheme="majorEastAsia" w:hAnsiTheme="majorHAnsi" w:cstheme="majorBidi"/>
+      <w:i/>
+      <w:iCs/>
+      <w:color w:val="4F81BD" w:themeColor="accent1"/>
+      <w:spacing w:val="15"/>
+      <w:sz w:val="24"/>
+      <w:szCs w:val="24"/>
+      <w:lang w:val="es-ES"/>
+    </w:rPr>
+  </w:style>
 </w:styles>
 </file>
 
@@ -1650,6 +2078,97 @@
       <w:rFonts w:ascii="Tahoma" w:hAnsi="Tahoma" w:cs="Tahoma"/>
       <w:sz w:val="16"/>
       <w:szCs w:val="16"/>
+      <w:lang w:val="es-ES"/>
+    </w:rPr>
+  </w:style>
+  <w:style w:type="character" w:styleId="Hipervnculo">
+    <w:name w:val="Hyperlink"/>
+    <w:basedOn w:val="Fuentedeprrafopredeter"/>
+    <w:uiPriority w:val="99"/>
+    <w:unhideWhenUsed/>
+    <w:rsid w:val="00075F76"/>
+    <w:rPr>
+      <w:color w:val="0000FF" w:themeColor="hyperlink"/>
+      <w:u w:val="single"/>
+    </w:rPr>
+  </w:style>
+  <w:style w:type="paragraph" w:styleId="Ttulo">
+    <w:name w:val="Title"/>
+    <w:basedOn w:val="Normal"/>
+    <w:next w:val="Normal"/>
+    <w:link w:val="TtuloCar"/>
+    <w:uiPriority w:val="10"/>
+    <w:qFormat/>
+    <w:rsid w:val="00075F76"/>
+    <w:pPr>
+      <w:pBdr>
+        <w:bottom w:val="single" w:sz="8" w:space="4" w:color="4F81BD" w:themeColor="accent1"/>
+      </w:pBdr>
+      <w:spacing w:after="300" w:line="240" w:lineRule="auto"/>
+      <w:contextualSpacing/>
+    </w:pPr>
+    <w:rPr>
+      <w:rFonts w:asciiTheme="majorHAnsi" w:eastAsiaTheme="majorEastAsia" w:hAnsiTheme="majorHAnsi" w:cstheme="majorBidi"/>
+      <w:color w:val="17365D" w:themeColor="text2" w:themeShade="BF"/>
+      <w:spacing w:val="5"/>
+      <w:kern w:val="28"/>
+      <w:sz w:val="52"/>
+      <w:szCs w:val="52"/>
+    </w:rPr>
+  </w:style>
+  <w:style w:type="character" w:customStyle="1" w:styleId="TtuloCar">
+    <w:name w:val="Título Car"/>
+    <w:basedOn w:val="Fuentedeprrafopredeter"/>
+    <w:link w:val="Ttulo"/>
+    <w:uiPriority w:val="10"/>
+    <w:rsid w:val="00075F76"/>
+    <w:rPr>
+      <w:rFonts w:asciiTheme="majorHAnsi" w:eastAsiaTheme="majorEastAsia" w:hAnsiTheme="majorHAnsi" w:cstheme="majorBidi"/>
+      <w:color w:val="17365D" w:themeColor="text2" w:themeShade="BF"/>
+      <w:spacing w:val="5"/>
+      <w:kern w:val="28"/>
+      <w:sz w:val="52"/>
+      <w:szCs w:val="52"/>
+      <w:lang w:val="es-ES"/>
+    </w:rPr>
+  </w:style>
+  <w:style w:type="paragraph" w:styleId="Subttulo">
+    <w:name w:val="Subtitle"/>
+    <w:basedOn w:val="Normal"/>
+    <w:next w:val="Normal"/>
+    <w:link w:val="SubttuloCar"/>
+    <w:uiPriority w:val="11"/>
+    <w:qFormat/>
+    <w:rsid w:val="00075F76"/>
+    <w:pPr>
+      <w:numPr>
+        <w:ilvl w:val="1"/>
+      </w:numPr>
+    </w:pPr>
+    <w:rPr>
+      <w:rFonts w:asciiTheme="majorHAnsi" w:eastAsiaTheme="majorEastAsia" w:hAnsiTheme="majorHAnsi" w:cstheme="majorBidi"/>
+      <w:i/>
+      <w:iCs/>
+      <w:color w:val="4F81BD" w:themeColor="accent1"/>
+      <w:spacing w:val="15"/>
+      <w:sz w:val="24"/>
+      <w:szCs w:val="24"/>
+    </w:rPr>
+  </w:style>
+  <w:style w:type="character" w:customStyle="1" w:styleId="SubttuloCar">
+    <w:name w:val="Subtítulo Car"/>
+    <w:basedOn w:val="Fuentedeprrafopredeter"/>
+    <w:link w:val="Subttulo"/>
+    <w:uiPriority w:val="11"/>
+    <w:rsid w:val="00075F76"/>
+    <w:rPr>
+      <w:rFonts w:asciiTheme="majorHAnsi" w:eastAsiaTheme="majorEastAsia" w:hAnsiTheme="majorHAnsi" w:cstheme="majorBidi"/>
+      <w:i/>
+      <w:iCs/>
+      <w:color w:val="4F81BD" w:themeColor="accent1"/>
+      <w:spacing w:val="15"/>
+      <w:sz w:val="24"/>
+      <w:szCs w:val="24"/>
       <w:lang w:val="es-ES"/>
     </w:rPr>
   </w:style>

</xml_diff>